<commit_message>
ok; git commit -m ok
</commit_message>
<xml_diff>
--- a/Document/Github操作手册.docx
+++ b/Document/Github操作手册.docx
@@ -1,18 +1,13 @@
 
 <file path=word/document.xml><?xml version="1.0" encoding="utf-8"?>
-<w:document xmlns:wpc="http://schemas.microsoft.com/office/word/2010/wordprocessingCanvas" xmlns:mc="http://schemas.openxmlformats.org/markup-compatibility/2006" xmlns:o="urn:schemas-microsoft-com:office:office" xmlns:r="http://schemas.openxmlformats.org/officeDocument/2006/relationships" xmlns:m="http://schemas.openxmlformats.org/officeDocument/2006/math" xmlns:v="urn:schemas-microsoft-com:vml" xmlns:wp14="http://schemas.microsoft.com/office/word/2010/wordprocessingDrawing" xmlns:wp="http://schemas.openxmlformats.org/drawingml/2006/wordprocessingDrawing" xmlns:w10="urn:schemas-microsoft-com:office:word" xmlns:w="http://schemas.openxmlformats.org/wordprocessingml/2006/main" xmlns:w14="http://schemas.microsoft.com/office/word/2010/wordml" xmlns:wpg="http://schemas.microsoft.com/office/word/2010/wordprocessingGroup" xmlns:wpi="http://schemas.microsoft.com/office/word/2010/wordprocessingInk" xmlns:wne="http://schemas.microsoft.com/office/word/2006/wordml" xmlns:wps="http://schemas.microsoft.com/office/word/2010/wordprocessingShape" mc:Ignorable="w14 wp14">
+<w:document xmlns:ve="http://schemas.openxmlformats.org/markup-compatibility/2006" xmlns:o="urn:schemas-microsoft-com:office:office" xmlns:r="http://schemas.openxmlformats.org/officeDocument/2006/relationships" xmlns:m="http://schemas.openxmlformats.org/officeDocument/2006/math" xmlns:v="urn:schemas-microsoft-com:vml" xmlns:wp="http://schemas.openxmlformats.org/drawingml/2006/wordprocessingDrawing" xmlns:w10="urn:schemas-microsoft-com:office:word" xmlns:w="http://schemas.openxmlformats.org/wordprocessingml/2006/main" xmlns:wne="http://schemas.microsoft.com/office/word/2006/wordml">
   <w:body>
     <w:p>
       <w:pPr>
         <w:spacing w:line="360" w:lineRule="auto"/>
       </w:pPr>
-      <w:proofErr w:type="spellStart"/>
-      <w:r>
-        <w:t>Git</w:t>
-      </w:r>
-      <w:proofErr w:type="spellEnd"/>
-      <w:r>
-        <w:t xml:space="preserve"> Bash</w:t>
+      <w:r>
+        <w:t>Git Bash</w:t>
       </w:r>
       <w:r>
         <w:rPr>
@@ -56,19 +51,9 @@
         </w:rPr>
         <w:t>一．</w:t>
       </w:r>
-      <w:proofErr w:type="spellStart"/>
-      <w:r>
-        <w:t>git</w:t>
-      </w:r>
-      <w:proofErr w:type="spellEnd"/>
-      <w:r>
-        <w:t xml:space="preserve"> </w:t>
-      </w:r>
-      <w:proofErr w:type="spellStart"/>
-      <w:r>
-        <w:t>init</w:t>
-      </w:r>
-      <w:proofErr w:type="spellEnd"/>
+      <w:r>
+        <w:t>gitinit</w:t>
+      </w:r>
     </w:p>
     <w:p>
       <w:pPr>
@@ -80,29 +65,8 @@
         </w:rPr>
         <w:t>二．</w:t>
       </w:r>
-      <w:proofErr w:type="spellStart"/>
-      <w:r>
-        <w:t>git</w:t>
-      </w:r>
-      <w:proofErr w:type="spellEnd"/>
-      <w:r>
-        <w:t xml:space="preserve"> </w:t>
-      </w:r>
-      <w:proofErr w:type="spellStart"/>
-      <w:r>
-        <w:t>config</w:t>
-      </w:r>
-      <w:proofErr w:type="spellEnd"/>
-      <w:r>
-        <w:t xml:space="preserve"> –global user.name ‘</w:t>
-      </w:r>
-      <w:proofErr w:type="spellStart"/>
-      <w:r>
-        <w:t>ysj</w:t>
-      </w:r>
-      <w:proofErr w:type="spellEnd"/>
-      <w:r>
-        <w:t>’</w:t>
+      <w:r>
+        <w:t>gitconfig –global user.name ‘ysj’</w:t>
       </w:r>
     </w:p>
     <w:p>
@@ -115,35 +79,14 @@
         </w:rPr>
         <w:t>三．</w:t>
       </w:r>
-      <w:proofErr w:type="spellStart"/>
-      <w:r>
-        <w:t>git</w:t>
-      </w:r>
-      <w:proofErr w:type="spellEnd"/>
-      <w:r>
-        <w:t xml:space="preserve"> </w:t>
-      </w:r>
-      <w:proofErr w:type="spellStart"/>
-      <w:r>
-        <w:t>config</w:t>
-      </w:r>
-      <w:proofErr w:type="spellEnd"/>
-      <w:r>
-        <w:t xml:space="preserve"> –global </w:t>
-      </w:r>
-      <w:proofErr w:type="spellStart"/>
-      <w:r>
-        <w:t>user.ema</w:t>
+      <w:r>
+        <w:t>gitconfig –global user.ema</w:t>
       </w:r>
       <w:r>
         <w:t>i</w:t>
       </w:r>
       <w:r>
-        <w:t>l</w:t>
-      </w:r>
-      <w:proofErr w:type="spellEnd"/>
-      <w:r>
-        <w:t xml:space="preserve"> ‘ysjr-2002@163.com’</w:t>
+        <w:t>l ‘ysjr-2002@163.com’</w:t>
       </w:r>
     </w:p>
     <w:p>
@@ -156,19 +99,9 @@
         </w:rPr>
         <w:t>四．</w:t>
       </w:r>
-      <w:proofErr w:type="spellStart"/>
-      <w:r>
-        <w:t>git</w:t>
-      </w:r>
-      <w:proofErr w:type="spellEnd"/>
-      <w:r>
-        <w:t xml:space="preserve"> remote add name </w:t>
-      </w:r>
-      <w:proofErr w:type="spellStart"/>
-      <w:r>
-        <w:t>sshadd</w:t>
-      </w:r>
-      <w:proofErr w:type="spellEnd"/>
+      <w:r>
+        <w:t>git remote add name sshadd</w:t>
+      </w:r>
     </w:p>
     <w:p>
       <w:pPr>
@@ -194,13 +127,8 @@
       <w:pPr>
         <w:spacing w:line="360" w:lineRule="auto"/>
       </w:pPr>
-      <w:proofErr w:type="spellStart"/>
-      <w:r>
-        <w:t>Git</w:t>
-      </w:r>
-      <w:proofErr w:type="spellEnd"/>
-      <w:r>
-        <w:t xml:space="preserve"> add .</w:t>
+      <w:r>
+        <w:t>Git add .</w:t>
       </w:r>
     </w:p>
     <w:p>
@@ -222,26 +150,16 @@
       <w:pPr>
         <w:spacing w:line="360" w:lineRule="auto"/>
       </w:pPr>
-      <w:proofErr w:type="spellStart"/>
-      <w:r>
-        <w:t>Git</w:t>
-      </w:r>
-      <w:proofErr w:type="spellEnd"/>
-      <w:r>
-        <w:t xml:space="preserve"> commit –m ‘change -1’;</w:t>
-      </w:r>
-    </w:p>
-    <w:p>
-      <w:pPr>
-        <w:spacing w:line="360" w:lineRule="auto"/>
-      </w:pPr>
-      <w:proofErr w:type="spellStart"/>
-      <w:r>
-        <w:t>git</w:t>
-      </w:r>
-      <w:proofErr w:type="spellEnd"/>
-      <w:r>
-        <w:t xml:space="preserve"> commit –am ‘change -1’;</w:t>
+      <w:r>
+        <w:t>Git commit –m ‘change -1’;</w:t>
+      </w:r>
+    </w:p>
+    <w:p>
+      <w:pPr>
+        <w:spacing w:line="360" w:lineRule="auto"/>
+      </w:pPr>
+      <w:r>
+        <w:t>git commit –am ‘change -1’;</w:t>
       </w:r>
     </w:p>
     <w:p>
@@ -263,26 +181,16 @@
       <w:pPr>
         <w:spacing w:line="360" w:lineRule="auto"/>
       </w:pPr>
-      <w:proofErr w:type="spellStart"/>
-      <w:r>
-        <w:t>Git</w:t>
-      </w:r>
-      <w:proofErr w:type="spellEnd"/>
-      <w:r>
-        <w:t xml:space="preserve"> status </w:t>
-      </w:r>
-    </w:p>
-    <w:p>
-      <w:pPr>
-        <w:spacing w:line="360" w:lineRule="auto"/>
-      </w:pPr>
-      <w:proofErr w:type="spellStart"/>
-      <w:r>
-        <w:t>Git</w:t>
-      </w:r>
-      <w:proofErr w:type="spellEnd"/>
-      <w:r>
-        <w:t xml:space="preserve"> status -s</w:t>
+      <w:r>
+        <w:t xml:space="preserve">Git status </w:t>
+      </w:r>
+    </w:p>
+    <w:p>
+      <w:pPr>
+        <w:spacing w:line="360" w:lineRule="auto"/>
+      </w:pPr>
+      <w:r>
+        <w:t>Git status -s</w:t>
       </w:r>
     </w:p>
     <w:p>
@@ -304,26 +212,16 @@
       <w:pPr>
         <w:spacing w:line="360" w:lineRule="auto"/>
       </w:pPr>
-      <w:proofErr w:type="spellStart"/>
-      <w:r>
-        <w:t>Git</w:t>
-      </w:r>
-      <w:proofErr w:type="spellEnd"/>
-      <w:r>
-        <w:t xml:space="preserve"> diff</w:t>
-      </w:r>
-    </w:p>
-    <w:p>
-      <w:pPr>
-        <w:spacing w:line="360" w:lineRule="auto"/>
-      </w:pPr>
-      <w:proofErr w:type="spellStart"/>
-      <w:r>
-        <w:t>Git</w:t>
-      </w:r>
-      <w:proofErr w:type="spellEnd"/>
-      <w:r>
-        <w:t xml:space="preserve"> diff -- cached</w:t>
+      <w:r>
+        <w:t>Git diff</w:t>
+      </w:r>
+    </w:p>
+    <w:p>
+      <w:pPr>
+        <w:spacing w:line="360" w:lineRule="auto"/>
+      </w:pPr>
+      <w:r>
+        <w:t>Git diff -- cached</w:t>
       </w:r>
       <w:r>
         <w:tab/>
@@ -362,52 +260,24 @@
       <w:pPr>
         <w:spacing w:line="360" w:lineRule="auto"/>
       </w:pPr>
-      <w:proofErr w:type="spellStart"/>
-      <w:r>
-        <w:t>Git</w:t>
-      </w:r>
-      <w:proofErr w:type="spellEnd"/>
-      <w:r>
-        <w:t xml:space="preserve"> log</w:t>
-      </w:r>
-    </w:p>
-    <w:p>
-      <w:pPr>
-        <w:spacing w:line="360" w:lineRule="auto"/>
-      </w:pPr>
-      <w:proofErr w:type="spellStart"/>
-      <w:r>
-        <w:t>Git</w:t>
-      </w:r>
-      <w:proofErr w:type="spellEnd"/>
-      <w:r>
-        <w:t xml:space="preserve"> log –</w:t>
-      </w:r>
-      <w:proofErr w:type="spellStart"/>
-      <w:r>
-        <w:t>oneline</w:t>
-      </w:r>
-      <w:proofErr w:type="spellEnd"/>
-    </w:p>
-    <w:p>
-      <w:pPr>
-        <w:spacing w:line="360" w:lineRule="auto"/>
-      </w:pPr>
-      <w:proofErr w:type="spellStart"/>
-      <w:r>
-        <w:t>Git</w:t>
-      </w:r>
-      <w:proofErr w:type="spellEnd"/>
-      <w:r>
-        <w:t xml:space="preserve"> log –</w:t>
-      </w:r>
-      <w:proofErr w:type="spellStart"/>
-      <w:r>
-        <w:t>oneline</w:t>
-      </w:r>
-      <w:proofErr w:type="spellEnd"/>
-      <w:r>
-        <w:t xml:space="preserve"> –</w:t>
+      <w:r>
+        <w:t>Git log</w:t>
+      </w:r>
+    </w:p>
+    <w:p>
+      <w:pPr>
+        <w:spacing w:line="360" w:lineRule="auto"/>
+      </w:pPr>
+      <w:r>
+        <w:t>Git log –oneline</w:t>
+      </w:r>
+    </w:p>
+    <w:p>
+      <w:pPr>
+        <w:spacing w:line="360" w:lineRule="auto"/>
+      </w:pPr>
+      <w:r>
+        <w:t>Git log –oneline –</w:t>
       </w:r>
       <w:r>
         <w:t>-</w:t>
@@ -454,34 +324,16 @@
       <w:pPr>
         <w:spacing w:line="360" w:lineRule="auto"/>
       </w:pPr>
-      <w:proofErr w:type="spellStart"/>
-      <w:r>
-        <w:t>git</w:t>
-      </w:r>
-      <w:proofErr w:type="spellEnd"/>
-      <w:r>
-        <w:t xml:space="preserve"> reset –hard HEAD</w:t>
-      </w:r>
-    </w:p>
-    <w:p>
-      <w:pPr>
-        <w:spacing w:line="360" w:lineRule="auto"/>
-      </w:pPr>
-      <w:proofErr w:type="spellStart"/>
-      <w:r>
-        <w:t>git</w:t>
-      </w:r>
-      <w:proofErr w:type="spellEnd"/>
-      <w:r>
-        <w:t xml:space="preserve"> </w:t>
-      </w:r>
-      <w:proofErr w:type="spellStart"/>
-      <w:r>
-        <w:t>rerest</w:t>
-      </w:r>
-      <w:proofErr w:type="spellEnd"/>
-      <w:r>
-        <w:t xml:space="preserve"> –hard HEAD^^(</w:t>
+      <w:r>
+        <w:t>git reset –hard HEAD</w:t>
+      </w:r>
+    </w:p>
+    <w:p>
+      <w:pPr>
+        <w:spacing w:line="360" w:lineRule="auto"/>
+      </w:pPr>
+      <w:r>
+        <w:t>gitrerest –hard HEAD^^(</w:t>
       </w:r>
       <w:r>
         <w:rPr>
@@ -497,31 +349,68 @@
       <w:pPr>
         <w:spacing w:line="360" w:lineRule="auto"/>
       </w:pPr>
-      <w:proofErr w:type="spellStart"/>
-      <w:r>
-        <w:t>git</w:t>
-      </w:r>
-      <w:proofErr w:type="spellEnd"/>
-      <w:r>
-        <w:t xml:space="preserve"> reset –hard </w:t>
-      </w:r>
-      <w:proofErr w:type="spellStart"/>
-      <w:r>
-        <w:t>HEAD~n</w:t>
-      </w:r>
-      <w:proofErr w:type="spellEnd"/>
-      <w:r>
+      <w:r>
+        <w:t>git reset –hard HEAD~n(</w:t>
+      </w:r>
+      <w:r>
+        <w:rPr>
+          <w:rFonts w:hint="eastAsia"/>
+        </w:rPr>
+        <w:t>代表之前提交的次数</w:t>
+      </w:r>
+      <w:r>
+        <w:rPr>
+          <w:rFonts w:hint="eastAsia"/>
+        </w:rPr>
+        <w:t>)</w:t>
+      </w:r>
+    </w:p>
+    <w:p>
+      <w:pPr>
+        <w:spacing w:line="360" w:lineRule="auto"/>
+      </w:pPr>
+      <w:r>
+        <w:t>git reset –hard n (git log –oneline)</w:t>
+      </w:r>
+    </w:p>
+    <w:p>
+      <w:pPr>
+        <w:spacing w:line="360" w:lineRule="auto"/>
+      </w:pPr>
+      <w:r>
+        <w:t>gitreflog</w:t>
+      </w:r>
+    </w:p>
+    <w:p>
+      <w:pPr>
+        <w:spacing w:line="360" w:lineRule="auto"/>
+        <w:rPr>
+          <w:b/>
+        </w:rPr>
+      </w:pPr>
+      <w:r>
+        <w:rPr>
+          <w:rFonts w:hint="eastAsia"/>
+          <w:b/>
+        </w:rPr>
+        <w:t>回到从前</w:t>
+      </w:r>
+      <w:r>
+        <w:rPr>
+          <w:b/>
+        </w:rPr>
         <w:t>(</w:t>
       </w:r>
       <w:r>
         <w:rPr>
           <w:rFonts w:hint="eastAsia"/>
-        </w:rPr>
-        <w:t>代表之前提交的次数</w:t>
-      </w:r>
-      <w:r>
-        <w:rPr>
-          <w:rFonts w:hint="eastAsia"/>
+          <w:b/>
+        </w:rPr>
+        <w:t>单个文件</w:t>
+      </w:r>
+      <w:r>
+        <w:rPr>
+          <w:b/>
         </w:rPr>
         <w:t>)</w:t>
       </w:r>
@@ -530,95 +419,9 @@
       <w:pPr>
         <w:spacing w:line="360" w:lineRule="auto"/>
       </w:pPr>
-      <w:proofErr w:type="spellStart"/>
-      <w:r>
-        <w:t>git</w:t>
-      </w:r>
-      <w:proofErr w:type="spellEnd"/>
-      <w:r>
-        <w:t xml:space="preserve"> reset –hard n (</w:t>
-      </w:r>
-      <w:proofErr w:type="spellStart"/>
-      <w:r>
-        <w:t>git</w:t>
-      </w:r>
-      <w:proofErr w:type="spellEnd"/>
-      <w:r>
-        <w:t xml:space="preserve"> log –</w:t>
-      </w:r>
-      <w:proofErr w:type="spellStart"/>
-      <w:r>
-        <w:t>oneline</w:t>
-      </w:r>
-      <w:proofErr w:type="spellEnd"/>
-      <w:r>
-        <w:t>)</w:t>
-      </w:r>
-    </w:p>
-    <w:p>
-      <w:pPr>
-        <w:spacing w:line="360" w:lineRule="auto"/>
-      </w:pPr>
-      <w:proofErr w:type="spellStart"/>
-      <w:r>
-        <w:t>git</w:t>
-      </w:r>
-      <w:proofErr w:type="spellEnd"/>
-      <w:r>
-        <w:t xml:space="preserve"> </w:t>
-      </w:r>
-      <w:proofErr w:type="spellStart"/>
-      <w:r>
-        <w:t>reflog</w:t>
-      </w:r>
-      <w:proofErr w:type="spellEnd"/>
-    </w:p>
-    <w:p>
-      <w:pPr>
-        <w:spacing w:line="360" w:lineRule="auto"/>
-        <w:rPr>
-          <w:b/>
-        </w:rPr>
-      </w:pPr>
-      <w:r>
-        <w:rPr>
-          <w:rFonts w:hint="eastAsia"/>
-          <w:b/>
-        </w:rPr>
-        <w:t>回到从前</w:t>
-      </w:r>
-      <w:r>
-        <w:rPr>
-          <w:b/>
-        </w:rPr>
-        <w:t>(</w:t>
-      </w:r>
-      <w:r>
-        <w:rPr>
-          <w:rFonts w:hint="eastAsia"/>
-          <w:b/>
-        </w:rPr>
-        <w:t>单个文件</w:t>
-      </w:r>
-      <w:r>
-        <w:rPr>
-          <w:b/>
-        </w:rPr>
-        <w:t>)</w:t>
-      </w:r>
-    </w:p>
-    <w:p>
-      <w:pPr>
-        <w:spacing w:line="360" w:lineRule="auto"/>
-      </w:pPr>
-      <w:proofErr w:type="spellStart"/>
       <w:r>
         <w:lastRenderedPageBreak/>
-        <w:t>Git</w:t>
-      </w:r>
-      <w:proofErr w:type="spellEnd"/>
-      <w:r>
-        <w:t xml:space="preserve"> checkout head – 1.cs</w:t>
+        <w:t>Git checkout head – 1.cs</w:t>
       </w:r>
     </w:p>
     <w:p>
@@ -647,13 +450,8 @@
       <w:pPr>
         <w:spacing w:line="360" w:lineRule="auto"/>
       </w:pPr>
-      <w:proofErr w:type="spellStart"/>
-      <w:r>
-        <w:t>Git</w:t>
-      </w:r>
-      <w:proofErr w:type="spellEnd"/>
-      <w:r>
-        <w:t xml:space="preserve"> branch</w:t>
+      <w:r>
+        <w:t>Git branch</w:t>
       </w:r>
     </w:p>
     <w:p>
@@ -671,26 +469,16 @@
       <w:pPr>
         <w:spacing w:line="360" w:lineRule="auto"/>
       </w:pPr>
-      <w:proofErr w:type="spellStart"/>
-      <w:r>
-        <w:t>Git</w:t>
-      </w:r>
-      <w:proofErr w:type="spellEnd"/>
-      <w:r>
-        <w:t xml:space="preserve"> branch name</w:t>
-      </w:r>
-    </w:p>
-    <w:p>
-      <w:pPr>
-        <w:spacing w:line="360" w:lineRule="auto"/>
-      </w:pPr>
-      <w:proofErr w:type="spellStart"/>
-      <w:r>
-        <w:t>Git</w:t>
-      </w:r>
-      <w:proofErr w:type="spellEnd"/>
-      <w:r>
-        <w:t xml:space="preserve"> checkout name</w:t>
+      <w:r>
+        <w:t>Git branch name</w:t>
+      </w:r>
+    </w:p>
+    <w:p>
+      <w:pPr>
+        <w:spacing w:line="360" w:lineRule="auto"/>
+      </w:pPr>
+      <w:r>
+        <w:t>Git checkout name</w:t>
       </w:r>
     </w:p>
     <w:p>
@@ -708,13 +496,8 @@
       <w:pPr>
         <w:spacing w:line="360" w:lineRule="auto"/>
       </w:pPr>
-      <w:proofErr w:type="spellStart"/>
-      <w:r>
-        <w:t>Git</w:t>
-      </w:r>
-      <w:proofErr w:type="spellEnd"/>
-      <w:r>
-        <w:t xml:space="preserve"> checkout –b name</w:t>
+      <w:r>
+        <w:t>Git checkout –b name</w:t>
       </w:r>
     </w:p>
     <w:p>
@@ -734,13 +517,8 @@
       </w:r>
     </w:p>
     <w:p>
-      <w:proofErr w:type="spellStart"/>
-      <w:r>
-        <w:t>Git</w:t>
-      </w:r>
-      <w:proofErr w:type="spellEnd"/>
-      <w:r>
-        <w:t xml:space="preserve"> checkout name</w:t>
+      <w:r>
+        <w:t>Git checkout name</w:t>
       </w:r>
     </w:p>
     <w:p>
@@ -758,13 +536,8 @@
       <w:pPr>
         <w:spacing w:line="360" w:lineRule="auto"/>
       </w:pPr>
-      <w:proofErr w:type="spellStart"/>
-      <w:r>
-        <w:t>Git</w:t>
-      </w:r>
-      <w:proofErr w:type="spellEnd"/>
-      <w:r>
-        <w:t xml:space="preserve"> merge name</w:t>
+      <w:r>
+        <w:t>Git merge name</w:t>
       </w:r>
     </w:p>
     <w:p>
@@ -793,27 +566,85 @@
       <w:pPr>
         <w:spacing w:line="360" w:lineRule="auto"/>
       </w:pPr>
-      <w:proofErr w:type="spellStart"/>
-      <w:r>
-        <w:t>Git</w:t>
-      </w:r>
-      <w:proofErr w:type="spellEnd"/>
-      <w:r>
-        <w:t xml:space="preserve"> push </w:t>
-      </w:r>
-      <w:proofErr w:type="spellStart"/>
-      <w:r>
-        <w:t>remotename</w:t>
-      </w:r>
-      <w:proofErr w:type="spellEnd"/>
-      <w:r>
-        <w:t xml:space="preserve"> </w:t>
-      </w:r>
-      <w:proofErr w:type="spellStart"/>
+      <w:r>
+        <w:t xml:space="preserve">Git push </w:t>
+      </w:r>
+      <w:r>
+        <w:rPr>
+          <w:rFonts w:hint="eastAsia"/>
+        </w:rPr>
+        <w:t xml:space="preserve">origin </w:t>
+      </w:r>
       <w:r>
         <w:t>branchname</w:t>
       </w:r>
-      <w:proofErr w:type="spellEnd"/>
+    </w:p>
+    <w:p>
+      <w:pPr>
+        <w:spacing w:line="360" w:lineRule="auto"/>
+      </w:pPr>
+    </w:p>
+    <w:p>
+      <w:pPr>
+        <w:spacing w:line="360" w:lineRule="auto"/>
+        <w:rPr>
+          <w:b/>
+        </w:rPr>
+      </w:pPr>
+      <w:r>
+        <w:rPr>
+          <w:rFonts w:hint="eastAsia"/>
+          <w:b/>
+        </w:rPr>
+        <w:t>在一台计算机获取新数据</w:t>
+      </w:r>
+    </w:p>
+    <w:p>
+      <w:pPr>
+        <w:spacing w:line="360" w:lineRule="auto"/>
+      </w:pPr>
+      <w:r>
+        <w:rPr>
+          <w:rFonts w:hint="eastAsia"/>
+        </w:rPr>
+        <w:t>git init .</w:t>
+      </w:r>
+    </w:p>
+    <w:p>
+      <w:pPr>
+        <w:spacing w:line="360" w:lineRule="auto"/>
+      </w:pPr>
+      <w:r>
+        <w:rPr>
+          <w:rFonts w:hint="eastAsia"/>
+        </w:rPr>
+        <w:t xml:space="preserve">git remote add fc </w:t>
+      </w:r>
+      <w:r>
+        <w:t>git@github.com:ysjr-2002/FaceCard.git</w:t>
+      </w:r>
+    </w:p>
+    <w:p>
+      <w:pPr>
+        <w:spacing w:line="360" w:lineRule="auto"/>
+      </w:pPr>
+      <w:r>
+        <w:rPr>
+          <w:rFonts w:hint="eastAsia"/>
+        </w:rPr>
+        <w:t>git pull fc master</w:t>
+      </w:r>
+    </w:p>
+    <w:p>
+      <w:pPr>
+        <w:spacing w:line="360" w:lineRule="auto"/>
+      </w:pPr>
+      <w:r>
+        <w:rPr>
+          <w:rFonts w:hint="eastAsia"/>
+        </w:rPr>
+        <w:t>git fetch fc fcnew:fcnew</w:t>
+      </w:r>
     </w:p>
     <w:p>
       <w:pPr>
@@ -823,6 +654,7 @@
         <w:rPr>
           <w:rFonts w:hint="eastAsia"/>
         </w:rPr>
+        <w:lastRenderedPageBreak/>
         <w:t>删除分支</w:t>
       </w:r>
       <w:bookmarkStart w:id="0" w:name="_GoBack"/>
@@ -832,13 +664,8 @@
       <w:pPr>
         <w:spacing w:line="360" w:lineRule="auto"/>
       </w:pPr>
-      <w:proofErr w:type="spellStart"/>
-      <w:r>
-        <w:t>Git</w:t>
-      </w:r>
-      <w:proofErr w:type="spellEnd"/>
-      <w:r>
-        <w:t xml:space="preserve"> branch –d name</w:t>
+      <w:r>
+        <w:t>Git branch –d name</w:t>
       </w:r>
     </w:p>
     <w:p>
@@ -849,7 +676,6 @@
         <w:rPr>
           <w:rFonts w:hint="eastAsia"/>
         </w:rPr>
-        <w:lastRenderedPageBreak/>
         <w:t>删除远程分支</w:t>
       </w:r>
     </w:p>
@@ -857,27 +683,9 @@
       <w:pPr>
         <w:spacing w:line="360" w:lineRule="auto"/>
       </w:pPr>
-      <w:proofErr w:type="spellStart"/>
-      <w:r>
-        <w:t>Git</w:t>
-      </w:r>
-      <w:proofErr w:type="spellEnd"/>
-      <w:r>
-        <w:t xml:space="preserve"> push </w:t>
-      </w:r>
-      <w:proofErr w:type="spellStart"/>
-      <w:r>
-        <w:t>mastername</w:t>
-      </w:r>
-      <w:proofErr w:type="spellEnd"/>
-      <w:r>
-        <w:t xml:space="preserve"> :</w:t>
-      </w:r>
-      <w:proofErr w:type="spellStart"/>
-      <w:r>
-        <w:t>branchname</w:t>
-      </w:r>
-      <w:proofErr w:type="spellEnd"/>
+      <w:r>
+        <w:t>Git push mastername :branchname</w:t>
+      </w:r>
     </w:p>
     <w:p>
       <w:pPr>
@@ -928,15 +736,15 @@
 </file>
 
 <file path=word/endnotes.xml><?xml version="1.0" encoding="utf-8"?>
-<w:endnotes xmlns:wpc="http://schemas.microsoft.com/office/word/2010/wordprocessingCanvas" xmlns:mc="http://schemas.openxmlformats.org/markup-compatibility/2006" xmlns:o="urn:schemas-microsoft-com:office:office" xmlns:r="http://schemas.openxmlformats.org/officeDocument/2006/relationships" xmlns:m="http://schemas.openxmlformats.org/officeDocument/2006/math" xmlns:v="urn:schemas-microsoft-com:vml" xmlns:wp14="http://schemas.microsoft.com/office/word/2010/wordprocessingDrawing" xmlns:wp="http://schemas.openxmlformats.org/drawingml/2006/wordprocessingDrawing" xmlns:w10="urn:schemas-microsoft-com:office:word" xmlns:w="http://schemas.openxmlformats.org/wordprocessingml/2006/main" xmlns:w14="http://schemas.microsoft.com/office/word/2010/wordml" xmlns:wpg="http://schemas.microsoft.com/office/word/2010/wordprocessingGroup" xmlns:wpi="http://schemas.microsoft.com/office/word/2010/wordprocessingInk" xmlns:wne="http://schemas.microsoft.com/office/word/2006/wordml" xmlns:wps="http://schemas.microsoft.com/office/word/2010/wordprocessingShape" mc:Ignorable="w14 wp14">
-  <w:endnote w:type="separator" w:id="-1">
+<w:endnotes xmlns:ve="http://schemas.openxmlformats.org/markup-compatibility/2006" xmlns:o="urn:schemas-microsoft-com:office:office" xmlns:r="http://schemas.openxmlformats.org/officeDocument/2006/relationships" xmlns:m="http://schemas.openxmlformats.org/officeDocument/2006/math" xmlns:v="urn:schemas-microsoft-com:vml" xmlns:wp="http://schemas.openxmlformats.org/drawingml/2006/wordprocessingDrawing" xmlns:w10="urn:schemas-microsoft-com:office:word" xmlns:w="http://schemas.openxmlformats.org/wordprocessingml/2006/main" xmlns:wne="http://schemas.microsoft.com/office/word/2006/wordml">
+  <w:endnote w:type="separator" w:id="0">
     <w:p>
       <w:r>
         <w:separator/>
       </w:r>
     </w:p>
   </w:endnote>
-  <w:endnote w:type="continuationSeparator" w:id="0">
+  <w:endnote w:type="continuationSeparator" w:id="1">
     <w:p>
       <w:r>
         <w:continuationSeparator/>
@@ -947,15 +755,15 @@
 </file>
 
 <file path=word/footnotes.xml><?xml version="1.0" encoding="utf-8"?>
-<w:footnotes xmlns:wpc="http://schemas.microsoft.com/office/word/2010/wordprocessingCanvas" xmlns:mc="http://schemas.openxmlformats.org/markup-compatibility/2006" xmlns:o="urn:schemas-microsoft-com:office:office" xmlns:r="http://schemas.openxmlformats.org/officeDocument/2006/relationships" xmlns:m="http://schemas.openxmlformats.org/officeDocument/2006/math" xmlns:v="urn:schemas-microsoft-com:vml" xmlns:wp14="http://schemas.microsoft.com/office/word/2010/wordprocessingDrawing" xmlns:wp="http://schemas.openxmlformats.org/drawingml/2006/wordprocessingDrawing" xmlns:w10="urn:schemas-microsoft-com:office:word" xmlns:w="http://schemas.openxmlformats.org/wordprocessingml/2006/main" xmlns:w14="http://schemas.microsoft.com/office/word/2010/wordml" xmlns:wpg="http://schemas.microsoft.com/office/word/2010/wordprocessingGroup" xmlns:wpi="http://schemas.microsoft.com/office/word/2010/wordprocessingInk" xmlns:wne="http://schemas.microsoft.com/office/word/2006/wordml" xmlns:wps="http://schemas.microsoft.com/office/word/2010/wordprocessingShape" mc:Ignorable="w14 wp14">
-  <w:footnote w:type="separator" w:id="-1">
+<w:footnotes xmlns:ve="http://schemas.openxmlformats.org/markup-compatibility/2006" xmlns:o="urn:schemas-microsoft-com:office:office" xmlns:r="http://schemas.openxmlformats.org/officeDocument/2006/relationships" xmlns:m="http://schemas.openxmlformats.org/officeDocument/2006/math" xmlns:v="urn:schemas-microsoft-com:vml" xmlns:wp="http://schemas.openxmlformats.org/drawingml/2006/wordprocessingDrawing" xmlns:w10="urn:schemas-microsoft-com:office:word" xmlns:w="http://schemas.openxmlformats.org/wordprocessingml/2006/main" xmlns:wne="http://schemas.microsoft.com/office/word/2006/wordml">
+  <w:footnote w:type="separator" w:id="0">
     <w:p>
       <w:r>
         <w:separator/>
       </w:r>
     </w:p>
   </w:footnote>
-  <w:footnote w:type="continuationSeparator" w:id="0">
+  <w:footnote w:type="continuationSeparator" w:id="1">
     <w:p>
       <w:r>
         <w:continuationSeparator/>
@@ -966,7 +774,7 @@
 </file>
 
 <file path=word/styles.xml><?xml version="1.0" encoding="utf-8"?>
-<w:styles xmlns:mc="http://schemas.openxmlformats.org/markup-compatibility/2006" xmlns:r="http://schemas.openxmlformats.org/officeDocument/2006/relationships" xmlns:w="http://schemas.openxmlformats.org/wordprocessingml/2006/main" xmlns:w14="http://schemas.microsoft.com/office/word/2010/wordml" mc:Ignorable="w14">
+<w:styles xmlns:r="http://schemas.openxmlformats.org/officeDocument/2006/relationships" xmlns:w="http://schemas.openxmlformats.org/wordprocessingml/2006/main">
   <w:docDefaults>
     <w:rPrDefault>
       <w:rPr>
@@ -1205,6 +1013,7 @@
     <w:uiPriority w:val="99"/>
     <w:semiHidden/>
     <w:unhideWhenUsed/>
+    <w:qFormat/>
     <w:tblPr>
       <w:tblInd w:w="0" w:type="dxa"/>
       <w:tblCellMar>

</xml_diff>